<commit_message>
V0R4: Conclusión 4 - Semántica HTML
</commit_message>
<xml_diff>
--- a/Layouts Responsivos.docx
+++ b/Layouts Responsivos.docx
@@ -40,10 +40,7 @@
         <w:t>Conclusión 1:</w:t>
       </w:r>
       <w:r>
-        <w:t xml:space="preserve"> </w:t>
-      </w:r>
-      <w:r>
-        <w:t>Herramientas, unidades e imágenes</w:t>
+        <w:t xml:space="preserve"> Herramientas, unidades e imágenes</w:t>
       </w:r>
     </w:p>
     <w:p>
@@ -139,10 +136,7 @@
         </w:numPr>
       </w:pPr>
       <w:r>
-        <w:t>Conclusión</w:t>
-      </w:r>
-      <w:r>
-        <w:t xml:space="preserve"> 2:</w:t>
+        <w:t>Conclusión 2:</w:t>
       </w:r>
       <w:r>
         <w:t xml:space="preserve"> </w:t>
@@ -233,16 +227,384 @@
         </w:numPr>
       </w:pPr>
       <w:r>
-        <w:t>Conclusión</w:t>
-      </w:r>
-      <w:r>
-        <w:t xml:space="preserve"> 3:</w:t>
-      </w:r>
+        <w:t>Conclusión 3:</w:t>
+      </w:r>
+      <w:r>
+        <w:t xml:space="preserve"> Particularidades de las pantallas</w:t>
+      </w:r>
+    </w:p>
+    <w:p>
+      <w:pPr>
+        <w:pStyle w:val="Prrafodelista"/>
+        <w:numPr>
+          <w:ilvl w:val="0"/>
+          <w:numId w:val="6"/>
+        </w:numPr>
+      </w:pPr>
+      <w:r>
+        <w:t xml:space="preserve">Utilizar las unidades de </w:t>
+      </w:r>
+      <w:proofErr w:type="spellStart"/>
+      <w:r>
+        <w:t>viewport</w:t>
+      </w:r>
+      <w:proofErr w:type="spellEnd"/>
+      <w:r>
+        <w:t>;</w:t>
+      </w:r>
+    </w:p>
+    <w:p>
+      <w:pPr>
+        <w:pStyle w:val="Prrafodelista"/>
+        <w:numPr>
+          <w:ilvl w:val="0"/>
+          <w:numId w:val="6"/>
+        </w:numPr>
+      </w:pPr>
+      <w:r>
+        <w:t>Identificar la diferencia entre las unidades absolutas y relativas;</w:t>
+      </w:r>
+    </w:p>
+    <w:p>
+      <w:pPr>
+        <w:pStyle w:val="Prrafodelista"/>
+        <w:numPr>
+          <w:ilvl w:val="0"/>
+          <w:numId w:val="6"/>
+        </w:numPr>
+      </w:pPr>
+      <w:r>
+        <w:t>Analizar las limitaciones físicas de los dispositivos.</w:t>
+      </w:r>
+    </w:p>
+    <w:p>
+      <w:pPr>
+        <w:pStyle w:val="Ttulo2"/>
+        <w:numPr>
+          <w:ilvl w:val="0"/>
+          <w:numId w:val="1"/>
+        </w:numPr>
+      </w:pPr>
+      <w:r>
+        <w:t>Conclusión 4:</w:t>
+      </w:r>
+      <w:r>
+        <w:t xml:space="preserve"> Semántica HTML</w:t>
+      </w:r>
+    </w:p>
+    <w:p>
+      <w:pPr>
+        <w:pStyle w:val="Prrafodelista"/>
+        <w:numPr>
+          <w:ilvl w:val="0"/>
+          <w:numId w:val="7"/>
+        </w:numPr>
+      </w:pPr>
+      <w:r>
+        <w:t xml:space="preserve">Cómo trabajar con las imágenes del </w:t>
+      </w:r>
+      <w:proofErr w:type="spellStart"/>
+      <w:r>
+        <w:t>layout</w:t>
+      </w:r>
+      <w:proofErr w:type="spellEnd"/>
+      <w:r>
+        <w:t>;</w:t>
+      </w:r>
+    </w:p>
+    <w:p>
+      <w:pPr>
+        <w:pStyle w:val="Prrafodelista"/>
+        <w:numPr>
+          <w:ilvl w:val="0"/>
+          <w:numId w:val="7"/>
+        </w:numPr>
+      </w:pPr>
+      <w:r>
+        <w:t>Tags y los atributos que tienen más funciones de semántica de qué estilo;</w:t>
+      </w:r>
+    </w:p>
+    <w:p>
+      <w:pPr>
+        <w:pStyle w:val="Prrafodelista"/>
+        <w:numPr>
+          <w:ilvl w:val="0"/>
+          <w:numId w:val="7"/>
+        </w:numPr>
+      </w:pPr>
+      <w:r>
+        <w:t>La importancia de escribir un código semántico.</w:t>
+      </w:r>
+    </w:p>
+    <w:p>
+      <w:pPr>
+        <w:pStyle w:val="Ttulo2"/>
+        <w:numPr>
+          <w:ilvl w:val="0"/>
+          <w:numId w:val="1"/>
+        </w:numPr>
+      </w:pPr>
+      <w:r>
+        <w:t>Conclusión 5:</w:t>
+      </w:r>
+      <w:r>
+        <w:t xml:space="preserve"> Evolución: Del </w:t>
+      </w:r>
+      <w:proofErr w:type="spellStart"/>
+      <w:r>
+        <w:t>mobile</w:t>
+      </w:r>
+      <w:proofErr w:type="spellEnd"/>
+      <w:r>
+        <w:t xml:space="preserve"> al desktop</w:t>
+      </w:r>
+    </w:p>
+    <w:p>
+      <w:pPr>
+        <w:pStyle w:val="Ttulo2"/>
+        <w:numPr>
+          <w:ilvl w:val="0"/>
+          <w:numId w:val="1"/>
+        </w:numPr>
+      </w:pPr>
+      <w:r>
+        <w:t>Anexos</w:t>
+      </w:r>
+    </w:p>
+    <w:p>
+      <w:pPr>
+        <w:pStyle w:val="Prrafodelista"/>
+        <w:numPr>
+          <w:ilvl w:val="0"/>
+          <w:numId w:val="4"/>
+        </w:numPr>
+      </w:pPr>
+      <w:proofErr w:type="spellStart"/>
+      <w:r>
+        <w:t>Iphone</w:t>
+      </w:r>
+      <w:proofErr w:type="spellEnd"/>
+      <w:r>
+        <w:t xml:space="preserve"> 6.7/8 es el tamaño de un celular </w:t>
+      </w:r>
+      <w:r>
+        <w:t>estándar</w:t>
+      </w:r>
+    </w:p>
+    <w:p>
+      <w:pPr>
+        <w:pStyle w:val="Prrafodelista"/>
+        <w:numPr>
+          <w:ilvl w:val="0"/>
+          <w:numId w:val="4"/>
+        </w:numPr>
+      </w:pPr>
+      <w:r>
+        <w:t>¡Opción correcta! REM proviene de “</w:t>
+      </w:r>
+      <w:proofErr w:type="spellStart"/>
+      <w:r>
+        <w:t>Root</w:t>
+      </w:r>
+      <w:proofErr w:type="spellEnd"/>
       <w:r>
         <w:t xml:space="preserve"> </w:t>
       </w:r>
-      <w:r>
-        <w:t>Particularidades de las pantallas</w:t>
+      <w:proofErr w:type="spellStart"/>
+      <w:r>
+        <w:t>ephemeral</w:t>
+      </w:r>
+      <w:proofErr w:type="spellEnd"/>
+      <w:r>
+        <w:t xml:space="preserve">” que en traducción técnica es la “variable de la raíz”, o sea, es una variable en relación de la propiedad </w:t>
+      </w:r>
+      <w:proofErr w:type="spellStart"/>
+      <w:r>
+        <w:t>font-size</w:t>
+      </w:r>
+      <w:proofErr w:type="spellEnd"/>
+      <w:r>
+        <w:t xml:space="preserve"> de la etiqueta </w:t>
+      </w:r>
+      <w:proofErr w:type="spellStart"/>
+      <w:r>
+        <w:t>raiz</w:t>
+      </w:r>
+      <w:proofErr w:type="spellEnd"/>
+      <w:r>
+        <w:t xml:space="preserve"> (HTML). EM proviene de “</w:t>
+      </w:r>
+      <w:proofErr w:type="spellStart"/>
+      <w:r>
+        <w:t>ephemeral</w:t>
+      </w:r>
+      <w:proofErr w:type="spellEnd"/>
+      <w:r>
+        <w:t xml:space="preserve">” </w:t>
+      </w:r>
+      <w:r>
+        <w:t xml:space="preserve">que significa “variable” y es una variable de la propiedad </w:t>
+      </w:r>
+      <w:proofErr w:type="spellStart"/>
+      <w:r>
+        <w:t>font-size</w:t>
+      </w:r>
+      <w:proofErr w:type="spellEnd"/>
+      <w:r>
+        <w:t xml:space="preserve"> de la etiqueta madre. REM es una unidad relativa a la propiedad </w:t>
+      </w:r>
+      <w:proofErr w:type="spellStart"/>
+      <w:r>
+        <w:t>font-size</w:t>
+      </w:r>
+      <w:proofErr w:type="spellEnd"/>
+      <w:r>
+        <w:t xml:space="preserve"> de la etiqueta, por lo </w:t>
+      </w:r>
+      <w:proofErr w:type="gramStart"/>
+      <w:r>
+        <w:t>tanto</w:t>
+      </w:r>
+      <w:proofErr w:type="gramEnd"/>
+      <w:r>
+        <w:t xml:space="preserve"> si la etiqueta tiene 16px de </w:t>
+      </w:r>
+      <w:proofErr w:type="spellStart"/>
+      <w:r>
+        <w:t>font-size</w:t>
+      </w:r>
+      <w:proofErr w:type="spellEnd"/>
+      <w:r>
+        <w:t xml:space="preserve"> 1 REM equivale a 16px. EM es relativa a la propiedad </w:t>
+      </w:r>
+      <w:proofErr w:type="spellStart"/>
+      <w:r>
+        <w:t>font-size</w:t>
+      </w:r>
+      <w:proofErr w:type="spellEnd"/>
+      <w:r>
+        <w:t xml:space="preserve"> de la etiqueta madre, por lo tanto, si la etiqueta madre es un </w:t>
+      </w:r>
+      <w:proofErr w:type="spellStart"/>
+      <w:r>
+        <w:t>font-size</w:t>
+      </w:r>
+      <w:proofErr w:type="spellEnd"/>
+      <w:r>
+        <w:t xml:space="preserve"> de 16px, 1 EM equivale a 16px.</w:t>
+      </w:r>
+    </w:p>
+    <w:p>
+      <w:pPr>
+        <w:pStyle w:val="Prrafodelista"/>
+        <w:numPr>
+          <w:ilvl w:val="0"/>
+          <w:numId w:val="4"/>
+        </w:numPr>
+      </w:pPr>
+      <w:r>
+        <w:t xml:space="preserve">Opción correcta porque </w:t>
+      </w:r>
+      <w:proofErr w:type="spellStart"/>
+      <w:r>
+        <w:t>vw</w:t>
+      </w:r>
+      <w:proofErr w:type="spellEnd"/>
+      <w:r>
+        <w:t xml:space="preserve"> está específicamente relacionada a la largura de la pantalla (en </w:t>
+      </w:r>
+      <w:proofErr w:type="gramStart"/>
+      <w:r>
+        <w:t>pixel</w:t>
+      </w:r>
+      <w:proofErr w:type="gramEnd"/>
+      <w:r>
+        <w:t>)</w:t>
+      </w:r>
+    </w:p>
+    <w:p>
+      <w:pPr>
+        <w:pStyle w:val="Prrafodelista"/>
+        <w:numPr>
+          <w:ilvl w:val="0"/>
+          <w:numId w:val="4"/>
+        </w:numPr>
+      </w:pPr>
+      <w:r>
+        <w:t xml:space="preserve">Es importantes pensar en los márgenes y el tamaño de los botones en tamaño celular, porque las dimensiones pueden afectar a la imprecisión de </w:t>
+      </w:r>
+      <w:proofErr w:type="spellStart"/>
+      <w:r>
+        <w:t>touch</w:t>
+      </w:r>
+      <w:proofErr w:type="spellEnd"/>
+      <w:r>
+        <w:t xml:space="preserve"> </w:t>
+      </w:r>
+      <w:proofErr w:type="spellStart"/>
+      <w:r>
+        <w:t>pad</w:t>
+      </w:r>
+      <w:proofErr w:type="spellEnd"/>
+      <w:r>
+        <w:t xml:space="preserve"> y también la conexión a internet.</w:t>
+      </w:r>
+    </w:p>
+    <w:p>
+      <w:pPr>
+        <w:pStyle w:val="Prrafodelista"/>
+        <w:numPr>
+          <w:ilvl w:val="0"/>
+          <w:numId w:val="4"/>
+        </w:numPr>
+      </w:pPr>
+      <w:hyperlink r:id="rId6" w:history="1">
+        <w:r>
+          <w:rPr>
+            <w:rStyle w:val="Hipervnculo"/>
+          </w:rPr>
+          <w:t>https://pagespeed.web.dev/?utm_source=psi&amp;utm_medium=redirect</w:t>
+        </w:r>
+      </w:hyperlink>
+    </w:p>
+    <w:p>
+      <w:pPr>
+        <w:pStyle w:val="Prrafodelista"/>
+        <w:numPr>
+          <w:ilvl w:val="0"/>
+          <w:numId w:val="4"/>
+        </w:numPr>
+      </w:pPr>
+      <w:r>
+        <w:t xml:space="preserve">Inserta un enlace que la herramienta analizan las versiones </w:t>
+      </w:r>
+      <w:proofErr w:type="spellStart"/>
+      <w:r>
+        <w:t>mobile</w:t>
+      </w:r>
+      <w:proofErr w:type="spellEnd"/>
+      <w:r>
+        <w:t xml:space="preserve"> y desktop, con cálculos de velocidad y performance, sugestiones de lo que pueden acelerar la carga.</w:t>
+      </w:r>
+    </w:p>
+    <w:p>
+      <w:pPr>
+        <w:pStyle w:val="Prrafodelista"/>
+        <w:numPr>
+          <w:ilvl w:val="0"/>
+          <w:numId w:val="4"/>
+        </w:numPr>
+      </w:pPr>
+      <w:hyperlink r:id="rId7" w:history="1">
+        <w:r>
+          <w:rPr>
+            <w:rStyle w:val="Hipervnculo"/>
+          </w:rPr>
+          <w:t>https://www.aluracursos.com/blog/guia-de-unidades-en-css</w:t>
+        </w:r>
+      </w:hyperlink>
+      <w:r>
+        <w:t xml:space="preserve"> </w:t>
       </w:r>
     </w:p>
     <w:p>
@@ -254,186 +616,6 @@
         </w:numPr>
       </w:pPr>
       <w:r>
-        <w:t>Conclusión</w:t>
-      </w:r>
-      <w:r>
-        <w:t xml:space="preserve"> 4:</w:t>
-      </w:r>
-      <w:r>
-        <w:t xml:space="preserve"> </w:t>
-      </w:r>
-      <w:r>
-        <w:t>Semántica HTML</w:t>
-      </w:r>
-    </w:p>
-    <w:p>
-      <w:pPr>
-        <w:pStyle w:val="Ttulo2"/>
-        <w:numPr>
-          <w:ilvl w:val="0"/>
-          <w:numId w:val="1"/>
-        </w:numPr>
-      </w:pPr>
-      <w:r>
-        <w:t>Conclusión</w:t>
-      </w:r>
-      <w:r>
-        <w:t xml:space="preserve"> 5:</w:t>
-      </w:r>
-      <w:r>
-        <w:t xml:space="preserve"> </w:t>
-      </w:r>
-      <w:r>
-        <w:t xml:space="preserve">Evolución: Del </w:t>
-      </w:r>
-      <w:proofErr w:type="spellStart"/>
-      <w:r>
-        <w:t>mobile</w:t>
-      </w:r>
-      <w:proofErr w:type="spellEnd"/>
-      <w:r>
-        <w:t xml:space="preserve"> al desktop</w:t>
-      </w:r>
-    </w:p>
-    <w:p>
-      <w:pPr>
-        <w:pStyle w:val="Ttulo2"/>
-        <w:numPr>
-          <w:ilvl w:val="0"/>
-          <w:numId w:val="1"/>
-        </w:numPr>
-      </w:pPr>
-      <w:r>
-        <w:t>Anexos</w:t>
-      </w:r>
-    </w:p>
-    <w:p>
-      <w:pPr>
-        <w:pStyle w:val="Prrafodelista"/>
-        <w:numPr>
-          <w:ilvl w:val="0"/>
-          <w:numId w:val="4"/>
-        </w:numPr>
-      </w:pPr>
-      <w:proofErr w:type="spellStart"/>
-      <w:r>
-        <w:t>Iphone</w:t>
-      </w:r>
-      <w:proofErr w:type="spellEnd"/>
-      <w:r>
-        <w:t xml:space="preserve"> 6.7/8 es el tamaño de un celular </w:t>
-      </w:r>
-      <w:r>
-        <w:t>estándar</w:t>
-      </w:r>
-    </w:p>
-    <w:p>
-      <w:pPr>
-        <w:pStyle w:val="Prrafodelista"/>
-        <w:numPr>
-          <w:ilvl w:val="0"/>
-          <w:numId w:val="4"/>
-        </w:numPr>
-      </w:pPr>
-      <w:r>
-        <w:t>¡Opción correcta! REM proviene de “</w:t>
-      </w:r>
-      <w:proofErr w:type="spellStart"/>
-      <w:r>
-        <w:t>Root</w:t>
-      </w:r>
-      <w:proofErr w:type="spellEnd"/>
-      <w:r>
-        <w:t xml:space="preserve"> </w:t>
-      </w:r>
-      <w:proofErr w:type="spellStart"/>
-      <w:r>
-        <w:t>ephemeral</w:t>
-      </w:r>
-      <w:proofErr w:type="spellEnd"/>
-      <w:r>
-        <w:t xml:space="preserve">” que en traducción técnica es la “variable de la raíz”, o sea, es una variable en relación de la propiedad </w:t>
-      </w:r>
-      <w:proofErr w:type="spellStart"/>
-      <w:r>
-        <w:t>font-size</w:t>
-      </w:r>
-      <w:proofErr w:type="spellEnd"/>
-      <w:r>
-        <w:t xml:space="preserve"> de la etiqueta </w:t>
-      </w:r>
-      <w:proofErr w:type="spellStart"/>
-      <w:r>
-        <w:t>raiz</w:t>
-      </w:r>
-      <w:proofErr w:type="spellEnd"/>
-      <w:r>
-        <w:t xml:space="preserve"> (HTML). EM proviene de “</w:t>
-      </w:r>
-      <w:proofErr w:type="spellStart"/>
-      <w:r>
-        <w:t>ephemeral</w:t>
-      </w:r>
-      <w:proofErr w:type="spellEnd"/>
-      <w:r>
-        <w:t xml:space="preserve">” que significa “variable” y es una variable de la propiedad </w:t>
-      </w:r>
-      <w:proofErr w:type="spellStart"/>
-      <w:r>
-        <w:t>font-size</w:t>
-      </w:r>
-      <w:proofErr w:type="spellEnd"/>
-      <w:r>
-        <w:t xml:space="preserve"> de la etiqueta madre.</w:t>
-      </w:r>
-      <w:r>
-        <w:t xml:space="preserve"> </w:t>
-      </w:r>
-      <w:r>
-        <w:t xml:space="preserve">REM es una unidad relativa a la propiedad </w:t>
-      </w:r>
-      <w:proofErr w:type="spellStart"/>
-      <w:r>
-        <w:t>font-size</w:t>
-      </w:r>
-      <w:proofErr w:type="spellEnd"/>
-      <w:r>
-        <w:t xml:space="preserve"> de la etiqueta, por lo tanto si la etiqueta tiene 16px de </w:t>
-      </w:r>
-      <w:proofErr w:type="spellStart"/>
-      <w:r>
-        <w:t>font-size</w:t>
-      </w:r>
-      <w:proofErr w:type="spellEnd"/>
-      <w:r>
-        <w:t xml:space="preserve"> 1 REM equivale a 16px. EM es relativa a la propiedad </w:t>
-      </w:r>
-      <w:proofErr w:type="spellStart"/>
-      <w:r>
-        <w:t>font-size</w:t>
-      </w:r>
-      <w:proofErr w:type="spellEnd"/>
-      <w:r>
-        <w:t xml:space="preserve"> de la etiqueta madre, por lo tanto, si la etiqueta madre es un </w:t>
-      </w:r>
-      <w:proofErr w:type="spellStart"/>
-      <w:r>
-        <w:t>font-size</w:t>
-      </w:r>
-      <w:proofErr w:type="spellEnd"/>
-      <w:r>
-        <w:t xml:space="preserve"> de 16px, 1 EM equivale a 16px.</w:t>
-      </w:r>
-    </w:p>
-    <w:p>
-      <w:pPr>
-        <w:pStyle w:val="Ttulo2"/>
-        <w:numPr>
-          <w:ilvl w:val="0"/>
-          <w:numId w:val="1"/>
-        </w:numPr>
-      </w:pPr>
-      <w:r>
         <w:t xml:space="preserve">Código </w:t>
       </w:r>
     </w:p>
@@ -473,6 +655,7 @@
           <w:numId w:val="4"/>
         </w:numPr>
       </w:pPr>
+      <w:proofErr w:type="gramStart"/>
       <w:r>
         <w:t>:</w:t>
       </w:r>
@@ -481,6 +664,7 @@
         <w:t>root</w:t>
       </w:r>
       <w:proofErr w:type="spellEnd"/>
+      <w:proofErr w:type="gramEnd"/>
     </w:p>
     <w:p>
       <w:pPr>
@@ -493,6 +677,411 @@
       <w:r>
         <w:t>--variable: valor;</w:t>
       </w:r>
+    </w:p>
+    <w:p>
+      <w:pPr>
+        <w:pStyle w:val="Prrafodelista"/>
+        <w:numPr>
+          <w:ilvl w:val="0"/>
+          <w:numId w:val="4"/>
+        </w:numPr>
+      </w:pPr>
+      <w:proofErr w:type="spellStart"/>
+      <w:r>
+        <w:t>font-weight</w:t>
+      </w:r>
+      <w:proofErr w:type="spellEnd"/>
+      <w:r>
+        <w:t>:</w:t>
+      </w:r>
+    </w:p>
+    <w:p>
+      <w:pPr>
+        <w:pStyle w:val="Prrafodelista"/>
+        <w:numPr>
+          <w:ilvl w:val="0"/>
+          <w:numId w:val="4"/>
+        </w:numPr>
+      </w:pPr>
+      <w:proofErr w:type="spellStart"/>
+      <w:r>
+        <w:t>text-transform</w:t>
+      </w:r>
+      <w:proofErr w:type="spellEnd"/>
+      <w:r>
+        <w:t xml:space="preserve">: </w:t>
+      </w:r>
+      <w:proofErr w:type="spellStart"/>
+      <w:r>
+        <w:t>uppercase</w:t>
+      </w:r>
+      <w:proofErr w:type="spellEnd"/>
+      <w:r>
+        <w:t>;</w:t>
+      </w:r>
+    </w:p>
+    <w:p>
+      <w:pPr>
+        <w:pStyle w:val="Prrafodelista"/>
+        <w:numPr>
+          <w:ilvl w:val="0"/>
+          <w:numId w:val="4"/>
+        </w:numPr>
+      </w:pPr>
+      <w:proofErr w:type="spellStart"/>
+      <w:r>
+        <w:t>flex-direction</w:t>
+      </w:r>
+      <w:proofErr w:type="spellEnd"/>
+      <w:r>
+        <w:t xml:space="preserve">: </w:t>
+      </w:r>
+      <w:proofErr w:type="spellStart"/>
+      <w:r>
+        <w:t>column</w:t>
+      </w:r>
+      <w:proofErr w:type="spellEnd"/>
+      <w:r>
+        <w:t>;</w:t>
+      </w:r>
+    </w:p>
+    <w:p>
+      <w:pPr>
+        <w:pStyle w:val="Prrafodelista"/>
+        <w:numPr>
+          <w:ilvl w:val="0"/>
+          <w:numId w:val="4"/>
+        </w:numPr>
+      </w:pPr>
+      <w:proofErr w:type="spellStart"/>
+      <w:r>
+        <w:t>align-items</w:t>
+      </w:r>
+      <w:proofErr w:type="spellEnd"/>
+      <w:r>
+        <w:t>: center;</w:t>
+      </w:r>
+    </w:p>
+    <w:p>
+      <w:pPr>
+        <w:pStyle w:val="Prrafodelista"/>
+        <w:numPr>
+          <w:ilvl w:val="0"/>
+          <w:numId w:val="4"/>
+        </w:numPr>
+      </w:pPr>
+      <w:r>
+        <w:t>figure</w:t>
+      </w:r>
+    </w:p>
+    <w:p>
+      <w:pPr>
+        <w:pStyle w:val="Prrafodelista"/>
+        <w:numPr>
+          <w:ilvl w:val="0"/>
+          <w:numId w:val="4"/>
+        </w:numPr>
+      </w:pPr>
+      <w:proofErr w:type="spellStart"/>
+      <w:r>
+        <w:t>figC</w:t>
+      </w:r>
+      <w:proofErr w:type="spellEnd"/>
+    </w:p>
+    <w:p>
+      <w:pPr>
+        <w:pStyle w:val="Prrafodelista"/>
+        <w:numPr>
+          <w:ilvl w:val="0"/>
+          <w:numId w:val="4"/>
+        </w:numPr>
+      </w:pPr>
+      <w:r>
+        <w:t>line-</w:t>
+      </w:r>
+      <w:proofErr w:type="spellStart"/>
+      <w:r>
+        <w:t>height</w:t>
+      </w:r>
+      <w:proofErr w:type="spellEnd"/>
+      <w:r>
+        <w:t>: normal;</w:t>
+      </w:r>
+    </w:p>
+    <w:p>
+      <w:pPr>
+        <w:pStyle w:val="Prrafodelista"/>
+        <w:numPr>
+          <w:ilvl w:val="0"/>
+          <w:numId w:val="4"/>
+        </w:numPr>
+      </w:pPr>
+      <w:proofErr w:type="spellStart"/>
+      <w:r>
+        <w:t>border</w:t>
+      </w:r>
+      <w:proofErr w:type="spellEnd"/>
+      <w:r>
+        <w:t xml:space="preserve">-color: </w:t>
+      </w:r>
+      <w:proofErr w:type="spellStart"/>
+      <w:proofErr w:type="gramStart"/>
+      <w:r>
+        <w:t>var</w:t>
+      </w:r>
+      <w:proofErr w:type="spellEnd"/>
+      <w:r>
+        <w:t>(</w:t>
+      </w:r>
+      <w:proofErr w:type="gramEnd"/>
+      <w:r>
+        <w:t>--</w:t>
+      </w:r>
+      <w:proofErr w:type="spellStart"/>
+      <w:r>
+        <w:t>boton</w:t>
+      </w:r>
+      <w:proofErr w:type="spellEnd"/>
+      <w:r>
+        <w:t>-rojo);</w:t>
+      </w:r>
+    </w:p>
+    <w:p>
+      <w:pPr>
+        <w:pStyle w:val="Prrafodelista"/>
+        <w:numPr>
+          <w:ilvl w:val="0"/>
+          <w:numId w:val="4"/>
+        </w:numPr>
+      </w:pPr>
+      <w:proofErr w:type="spellStart"/>
+      <w:r>
+        <w:t>max-width</w:t>
+      </w:r>
+      <w:proofErr w:type="spellEnd"/>
+      <w:r>
+        <w:t>: 600px;</w:t>
+      </w:r>
+    </w:p>
+    <w:p>
+      <w:pPr>
+        <w:pStyle w:val="Prrafodelista"/>
+        <w:numPr>
+          <w:ilvl w:val="0"/>
+          <w:numId w:val="4"/>
+        </w:numPr>
+      </w:pPr>
+      <w:r>
+        <w:t>box-</w:t>
+      </w:r>
+      <w:proofErr w:type="spellStart"/>
+      <w:r>
+        <w:t>sizing</w:t>
+      </w:r>
+      <w:proofErr w:type="spellEnd"/>
+      <w:r>
+        <w:t xml:space="preserve">: </w:t>
+      </w:r>
+      <w:proofErr w:type="spellStart"/>
+      <w:r>
+        <w:t>border</w:t>
+      </w:r>
+      <w:proofErr w:type="spellEnd"/>
+      <w:r>
+        <w:t>-box;</w:t>
+      </w:r>
+    </w:p>
+    <w:p>
+      <w:pPr>
+        <w:pStyle w:val="Prrafodelista"/>
+        <w:numPr>
+          <w:ilvl w:val="0"/>
+          <w:numId w:val="4"/>
+        </w:numPr>
+      </w:pPr>
+      <w:proofErr w:type="spellStart"/>
+      <w:r>
+        <w:t>justify-content</w:t>
+      </w:r>
+      <w:proofErr w:type="spellEnd"/>
+      <w:r>
+        <w:t xml:space="preserve">: </w:t>
+      </w:r>
+      <w:proofErr w:type="spellStart"/>
+      <w:r>
+        <w:t>space-evenly</w:t>
+      </w:r>
+      <w:proofErr w:type="spellEnd"/>
+      <w:r>
+        <w:t>;</w:t>
+      </w:r>
+    </w:p>
+    <w:p>
+      <w:pPr>
+        <w:pStyle w:val="Prrafodelista"/>
+        <w:numPr>
+          <w:ilvl w:val="0"/>
+          <w:numId w:val="4"/>
+        </w:numPr>
+      </w:pPr>
+      <w:r>
+        <w:t>line-</w:t>
+      </w:r>
+      <w:proofErr w:type="spellStart"/>
+      <w:r>
+        <w:t>height</w:t>
+      </w:r>
+      <w:proofErr w:type="spellEnd"/>
+      <w:r>
+        <w:t>: normal;</w:t>
+      </w:r>
+    </w:p>
+    <w:p>
+      <w:pPr>
+        <w:pStyle w:val="Prrafodelista"/>
+        <w:numPr>
+          <w:ilvl w:val="0"/>
+          <w:numId w:val="4"/>
+        </w:numPr>
+      </w:pPr>
+      <w:proofErr w:type="spellStart"/>
+      <w:r>
+        <w:t>background-image</w:t>
+      </w:r>
+      <w:proofErr w:type="spellEnd"/>
+      <w:r>
+        <w:t xml:space="preserve">: </w:t>
+      </w:r>
+      <w:proofErr w:type="spellStart"/>
+      <w:r>
+        <w:t>url</w:t>
+      </w:r>
+      <w:proofErr w:type="spellEnd"/>
+      <w:r>
+        <w:t>(../</w:t>
+      </w:r>
+      <w:proofErr w:type="spellStart"/>
+      <w:r>
+        <w:t>img</w:t>
+      </w:r>
+      <w:proofErr w:type="spellEnd"/>
+      <w:r>
+        <w:t>/icono-reloj.png);</w:t>
+      </w:r>
+    </w:p>
+    <w:p>
+      <w:pPr>
+        <w:pStyle w:val="Prrafodelista"/>
+        <w:numPr>
+          <w:ilvl w:val="0"/>
+          <w:numId w:val="4"/>
+        </w:numPr>
+      </w:pPr>
+      <w:proofErr w:type="spellStart"/>
+      <w:r>
+        <w:lastRenderedPageBreak/>
+        <w:t>background-repeat</w:t>
+      </w:r>
+      <w:proofErr w:type="spellEnd"/>
+      <w:r>
+        <w:t>: no-</w:t>
+      </w:r>
+      <w:proofErr w:type="spellStart"/>
+      <w:r>
+        <w:t>repeat</w:t>
+      </w:r>
+      <w:proofErr w:type="spellEnd"/>
+      <w:r>
+        <w:t>;</w:t>
+      </w:r>
+    </w:p>
+    <w:p>
+      <w:pPr>
+        <w:pStyle w:val="Prrafodelista"/>
+        <w:numPr>
+          <w:ilvl w:val="0"/>
+          <w:numId w:val="4"/>
+        </w:numPr>
+      </w:pPr>
+      <w:r>
+        <w:t xml:space="preserve">    </w:t>
+      </w:r>
+      <w:proofErr w:type="spellStart"/>
+      <w:r>
+        <w:t>background</w:t>
+      </w:r>
+      <w:proofErr w:type="spellEnd"/>
+      <w:r>
+        <w:t xml:space="preserve">-position: top 1.25rem </w:t>
+      </w:r>
+      <w:proofErr w:type="spellStart"/>
+      <w:r>
+        <w:t>left</w:t>
+      </w:r>
+      <w:proofErr w:type="spellEnd"/>
+      <w:r>
+        <w:t xml:space="preserve"> 2.5rem;</w:t>
+      </w:r>
+    </w:p>
+    <w:p>
+      <w:pPr>
+        <w:pStyle w:val="Prrafodelista"/>
+        <w:numPr>
+          <w:ilvl w:val="0"/>
+          <w:numId w:val="4"/>
+        </w:numPr>
+      </w:pPr>
+      <w:r>
+        <w:t>&lt;</w:t>
+      </w:r>
+      <w:proofErr w:type="spellStart"/>
+      <w:r>
+        <w:t>address</w:t>
+      </w:r>
+      <w:proofErr w:type="spellEnd"/>
+    </w:p>
+    <w:p>
+      <w:pPr>
+        <w:pStyle w:val="Prrafodelista"/>
+        <w:numPr>
+          <w:ilvl w:val="0"/>
+          <w:numId w:val="4"/>
+        </w:numPr>
+      </w:pPr>
+      <w:r>
+        <w:t>&lt;</w:t>
+      </w:r>
+      <w:proofErr w:type="spellStart"/>
+      <w:r>
+        <w:t>article</w:t>
+      </w:r>
+      <w:proofErr w:type="spellEnd"/>
+    </w:p>
+    <w:p>
+      <w:pPr>
+        <w:pStyle w:val="Prrafodelista"/>
+        <w:numPr>
+          <w:ilvl w:val="0"/>
+          <w:numId w:val="4"/>
+        </w:numPr>
+      </w:pPr>
+      <w:r>
+        <w:t>&lt;video</w:t>
+      </w:r>
+    </w:p>
+    <w:p>
+      <w:pPr>
+        <w:pStyle w:val="Prrafodelista"/>
+        <w:numPr>
+          <w:ilvl w:val="0"/>
+          <w:numId w:val="4"/>
+        </w:numPr>
+      </w:pPr>
+      <w:proofErr w:type="spellStart"/>
+      <w:r>
+        <w:t>controls</w:t>
+      </w:r>
+      <w:proofErr w:type="spellEnd"/>
     </w:p>
     <w:p>
       <w:pPr>
@@ -755,6 +1344,119 @@
     </w:lvl>
   </w:abstractNum>
   <w:abstractNum w:abstractNumId="2" w15:restartNumberingAfterBreak="0">
+    <w:nsid w:val="24272E99"/>
+    <w:multiLevelType w:val="hybridMultilevel"/>
+    <w:tmpl w:val="BFF804AC"/>
+    <w:lvl w:ilvl="0" w:tplc="340A0001">
+      <w:start w:val="1"/>
+      <w:numFmt w:val="bullet"/>
+      <w:lvlText w:val=""/>
+      <w:lvlJc w:val="left"/>
+      <w:pPr>
+        <w:ind w:left="720" w:hanging="360"/>
+      </w:pPr>
+      <w:rPr>
+        <w:rFonts w:ascii="Symbol" w:hAnsi="Symbol" w:hint="default"/>
+      </w:rPr>
+    </w:lvl>
+    <w:lvl w:ilvl="1" w:tplc="340A0003" w:tentative="1">
+      <w:start w:val="1"/>
+      <w:numFmt w:val="bullet"/>
+      <w:lvlText w:val="o"/>
+      <w:lvlJc w:val="left"/>
+      <w:pPr>
+        <w:ind w:left="1440" w:hanging="360"/>
+      </w:pPr>
+      <w:rPr>
+        <w:rFonts w:ascii="Courier New" w:hAnsi="Courier New" w:cs="Courier New" w:hint="default"/>
+      </w:rPr>
+    </w:lvl>
+    <w:lvl w:ilvl="2" w:tplc="340A0005" w:tentative="1">
+      <w:start w:val="1"/>
+      <w:numFmt w:val="bullet"/>
+      <w:lvlText w:val=""/>
+      <w:lvlJc w:val="left"/>
+      <w:pPr>
+        <w:ind w:left="2160" w:hanging="360"/>
+      </w:pPr>
+      <w:rPr>
+        <w:rFonts w:ascii="Wingdings" w:hAnsi="Wingdings" w:hint="default"/>
+      </w:rPr>
+    </w:lvl>
+    <w:lvl w:ilvl="3" w:tplc="340A0001" w:tentative="1">
+      <w:start w:val="1"/>
+      <w:numFmt w:val="bullet"/>
+      <w:lvlText w:val=""/>
+      <w:lvlJc w:val="left"/>
+      <w:pPr>
+        <w:ind w:left="2880" w:hanging="360"/>
+      </w:pPr>
+      <w:rPr>
+        <w:rFonts w:ascii="Symbol" w:hAnsi="Symbol" w:hint="default"/>
+      </w:rPr>
+    </w:lvl>
+    <w:lvl w:ilvl="4" w:tplc="340A0003" w:tentative="1">
+      <w:start w:val="1"/>
+      <w:numFmt w:val="bullet"/>
+      <w:lvlText w:val="o"/>
+      <w:lvlJc w:val="left"/>
+      <w:pPr>
+        <w:ind w:left="3600" w:hanging="360"/>
+      </w:pPr>
+      <w:rPr>
+        <w:rFonts w:ascii="Courier New" w:hAnsi="Courier New" w:cs="Courier New" w:hint="default"/>
+      </w:rPr>
+    </w:lvl>
+    <w:lvl w:ilvl="5" w:tplc="340A0005" w:tentative="1">
+      <w:start w:val="1"/>
+      <w:numFmt w:val="bullet"/>
+      <w:lvlText w:val=""/>
+      <w:lvlJc w:val="left"/>
+      <w:pPr>
+        <w:ind w:left="4320" w:hanging="360"/>
+      </w:pPr>
+      <w:rPr>
+        <w:rFonts w:ascii="Wingdings" w:hAnsi="Wingdings" w:hint="default"/>
+      </w:rPr>
+    </w:lvl>
+    <w:lvl w:ilvl="6" w:tplc="340A0001" w:tentative="1">
+      <w:start w:val="1"/>
+      <w:numFmt w:val="bullet"/>
+      <w:lvlText w:val=""/>
+      <w:lvlJc w:val="left"/>
+      <w:pPr>
+        <w:ind w:left="5040" w:hanging="360"/>
+      </w:pPr>
+      <w:rPr>
+        <w:rFonts w:ascii="Symbol" w:hAnsi="Symbol" w:hint="default"/>
+      </w:rPr>
+    </w:lvl>
+    <w:lvl w:ilvl="7" w:tplc="340A0003" w:tentative="1">
+      <w:start w:val="1"/>
+      <w:numFmt w:val="bullet"/>
+      <w:lvlText w:val="o"/>
+      <w:lvlJc w:val="left"/>
+      <w:pPr>
+        <w:ind w:left="5760" w:hanging="360"/>
+      </w:pPr>
+      <w:rPr>
+        <w:rFonts w:ascii="Courier New" w:hAnsi="Courier New" w:cs="Courier New" w:hint="default"/>
+      </w:rPr>
+    </w:lvl>
+    <w:lvl w:ilvl="8" w:tplc="340A0005" w:tentative="1">
+      <w:start w:val="1"/>
+      <w:numFmt w:val="bullet"/>
+      <w:lvlText w:val=""/>
+      <w:lvlJc w:val="left"/>
+      <w:pPr>
+        <w:ind w:left="6480" w:hanging="360"/>
+      </w:pPr>
+      <w:rPr>
+        <w:rFonts w:ascii="Wingdings" w:hAnsi="Wingdings" w:hint="default"/>
+      </w:rPr>
+    </w:lvl>
+  </w:abstractNum>
+  <w:abstractNum w:abstractNumId="3" w15:restartNumberingAfterBreak="0">
     <w:nsid w:val="25B256C0"/>
     <w:multiLevelType w:val="hybridMultilevel"/>
     <w:tmpl w:val="83C45AD4"/>
@@ -867,7 +1569,120 @@
       </w:rPr>
     </w:lvl>
   </w:abstractNum>
-  <w:abstractNum w:abstractNumId="3" w15:restartNumberingAfterBreak="0">
+  <w:abstractNum w:abstractNumId="4" w15:restartNumberingAfterBreak="0">
+    <w:nsid w:val="47106900"/>
+    <w:multiLevelType w:val="hybridMultilevel"/>
+    <w:tmpl w:val="F96A2208"/>
+    <w:lvl w:ilvl="0" w:tplc="340A0001">
+      <w:start w:val="1"/>
+      <w:numFmt w:val="bullet"/>
+      <w:lvlText w:val=""/>
+      <w:lvlJc w:val="left"/>
+      <w:pPr>
+        <w:ind w:left="720" w:hanging="360"/>
+      </w:pPr>
+      <w:rPr>
+        <w:rFonts w:ascii="Symbol" w:hAnsi="Symbol" w:hint="default"/>
+      </w:rPr>
+    </w:lvl>
+    <w:lvl w:ilvl="1" w:tplc="340A0003" w:tentative="1">
+      <w:start w:val="1"/>
+      <w:numFmt w:val="bullet"/>
+      <w:lvlText w:val="o"/>
+      <w:lvlJc w:val="left"/>
+      <w:pPr>
+        <w:ind w:left="1440" w:hanging="360"/>
+      </w:pPr>
+      <w:rPr>
+        <w:rFonts w:ascii="Courier New" w:hAnsi="Courier New" w:cs="Courier New" w:hint="default"/>
+      </w:rPr>
+    </w:lvl>
+    <w:lvl w:ilvl="2" w:tplc="340A0005" w:tentative="1">
+      <w:start w:val="1"/>
+      <w:numFmt w:val="bullet"/>
+      <w:lvlText w:val=""/>
+      <w:lvlJc w:val="left"/>
+      <w:pPr>
+        <w:ind w:left="2160" w:hanging="360"/>
+      </w:pPr>
+      <w:rPr>
+        <w:rFonts w:ascii="Wingdings" w:hAnsi="Wingdings" w:hint="default"/>
+      </w:rPr>
+    </w:lvl>
+    <w:lvl w:ilvl="3" w:tplc="340A0001" w:tentative="1">
+      <w:start w:val="1"/>
+      <w:numFmt w:val="bullet"/>
+      <w:lvlText w:val=""/>
+      <w:lvlJc w:val="left"/>
+      <w:pPr>
+        <w:ind w:left="2880" w:hanging="360"/>
+      </w:pPr>
+      <w:rPr>
+        <w:rFonts w:ascii="Symbol" w:hAnsi="Symbol" w:hint="default"/>
+      </w:rPr>
+    </w:lvl>
+    <w:lvl w:ilvl="4" w:tplc="340A0003" w:tentative="1">
+      <w:start w:val="1"/>
+      <w:numFmt w:val="bullet"/>
+      <w:lvlText w:val="o"/>
+      <w:lvlJc w:val="left"/>
+      <w:pPr>
+        <w:ind w:left="3600" w:hanging="360"/>
+      </w:pPr>
+      <w:rPr>
+        <w:rFonts w:ascii="Courier New" w:hAnsi="Courier New" w:cs="Courier New" w:hint="default"/>
+      </w:rPr>
+    </w:lvl>
+    <w:lvl w:ilvl="5" w:tplc="340A0005" w:tentative="1">
+      <w:start w:val="1"/>
+      <w:numFmt w:val="bullet"/>
+      <w:lvlText w:val=""/>
+      <w:lvlJc w:val="left"/>
+      <w:pPr>
+        <w:ind w:left="4320" w:hanging="360"/>
+      </w:pPr>
+      <w:rPr>
+        <w:rFonts w:ascii="Wingdings" w:hAnsi="Wingdings" w:hint="default"/>
+      </w:rPr>
+    </w:lvl>
+    <w:lvl w:ilvl="6" w:tplc="340A0001" w:tentative="1">
+      <w:start w:val="1"/>
+      <w:numFmt w:val="bullet"/>
+      <w:lvlText w:val=""/>
+      <w:lvlJc w:val="left"/>
+      <w:pPr>
+        <w:ind w:left="5040" w:hanging="360"/>
+      </w:pPr>
+      <w:rPr>
+        <w:rFonts w:ascii="Symbol" w:hAnsi="Symbol" w:hint="default"/>
+      </w:rPr>
+    </w:lvl>
+    <w:lvl w:ilvl="7" w:tplc="340A0003" w:tentative="1">
+      <w:start w:val="1"/>
+      <w:numFmt w:val="bullet"/>
+      <w:lvlText w:val="o"/>
+      <w:lvlJc w:val="left"/>
+      <w:pPr>
+        <w:ind w:left="5760" w:hanging="360"/>
+      </w:pPr>
+      <w:rPr>
+        <w:rFonts w:ascii="Courier New" w:hAnsi="Courier New" w:cs="Courier New" w:hint="default"/>
+      </w:rPr>
+    </w:lvl>
+    <w:lvl w:ilvl="8" w:tplc="340A0005" w:tentative="1">
+      <w:start w:val="1"/>
+      <w:numFmt w:val="bullet"/>
+      <w:lvlText w:val=""/>
+      <w:lvlJc w:val="left"/>
+      <w:pPr>
+        <w:ind w:left="6480" w:hanging="360"/>
+      </w:pPr>
+      <w:rPr>
+        <w:rFonts w:ascii="Wingdings" w:hAnsi="Wingdings" w:hint="default"/>
+      </w:rPr>
+    </w:lvl>
+  </w:abstractNum>
+  <w:abstractNum w:abstractNumId="5" w15:restartNumberingAfterBreak="0">
     <w:nsid w:val="61584402"/>
     <w:multiLevelType w:val="hybridMultilevel"/>
     <w:tmpl w:val="81DC5DF8"/>
@@ -980,7 +1795,7 @@
       </w:rPr>
     </w:lvl>
   </w:abstractNum>
-  <w:abstractNum w:abstractNumId="4" w15:restartNumberingAfterBreak="0">
+  <w:abstractNum w:abstractNumId="6" w15:restartNumberingAfterBreak="0">
     <w:nsid w:val="75197EA0"/>
     <w:multiLevelType w:val="hybridMultilevel"/>
     <w:tmpl w:val="10420BF0"/>
@@ -1097,16 +1912,22 @@
     <w:abstractNumId w:val="1"/>
   </w:num>
   <w:num w:numId="2" w16cid:durableId="1277643538">
-    <w:abstractNumId w:val="2"/>
+    <w:abstractNumId w:val="3"/>
   </w:num>
   <w:num w:numId="3" w16cid:durableId="195579964">
-    <w:abstractNumId w:val="3"/>
+    <w:abstractNumId w:val="5"/>
   </w:num>
   <w:num w:numId="4" w16cid:durableId="734359785">
-    <w:abstractNumId w:val="4"/>
+    <w:abstractNumId w:val="6"/>
   </w:num>
   <w:num w:numId="5" w16cid:durableId="1124226333">
     <w:abstractNumId w:val="0"/>
+  </w:num>
+  <w:num w:numId="6" w16cid:durableId="1481533971">
+    <w:abstractNumId w:val="2"/>
+  </w:num>
+  <w:num w:numId="7" w16cid:durableId="481120930">
+    <w:abstractNumId w:val="4"/>
   </w:num>
 </w:numbering>
 </file>
@@ -1234,6 +2055,7 @@
     <w:lsdException w:name="HTML Sample" w:semiHidden="1" w:unhideWhenUsed="1"/>
     <w:lsdException w:name="HTML Typewriter" w:semiHidden="1" w:unhideWhenUsed="1"/>
     <w:lsdException w:name="HTML Variable" w:semiHidden="1" w:unhideWhenUsed="1"/>
+    <w:lsdException w:name="Normal Table" w:semiHidden="1" w:unhideWhenUsed="1"/>
     <w:lsdException w:name="annotation subject" w:semiHidden="1" w:unhideWhenUsed="1"/>
     <w:lsdException w:name="No List" w:semiHidden="1" w:unhideWhenUsed="1"/>
     <w:lsdException w:name="Outline List 1" w:semiHidden="1" w:unhideWhenUsed="1"/>
@@ -1280,8 +2102,10 @@
     <w:lsdException w:name="Table Subtle 2" w:semiHidden="1" w:unhideWhenUsed="1"/>
     <w:lsdException w:name="Table Web 1" w:semiHidden="1" w:unhideWhenUsed="1"/>
     <w:lsdException w:name="Table Web 2" w:semiHidden="1" w:unhideWhenUsed="1"/>
+    <w:lsdException w:name="Table Web 3" w:semiHidden="1" w:unhideWhenUsed="1"/>
     <w:lsdException w:name="Balloon Text" w:semiHidden="1" w:unhideWhenUsed="1"/>
     <w:lsdException w:name="Table Grid" w:uiPriority="39"/>
+    <w:lsdException w:name="Table Theme" w:semiHidden="1" w:unhideWhenUsed="1"/>
     <w:lsdException w:name="Placeholder Text" w:semiHidden="1"/>
     <w:lsdException w:name="No Spacing" w:uiPriority="1" w:qFormat="1"/>
     <w:lsdException w:name="Light Shading" w:uiPriority="60"/>

</xml_diff>

<commit_message>
V0R5: Conclusión 5- Evolución Del mobile al desktop
</commit_message>
<xml_diff>
--- a/Layouts Responsivos.docx
+++ b/Layouts Responsivos.docx
@@ -361,6 +361,71 @@
     </w:p>
     <w:p>
       <w:pPr>
+        <w:pStyle w:val="Prrafodelista"/>
+        <w:numPr>
+          <w:ilvl w:val="0"/>
+          <w:numId w:val="9"/>
+        </w:numPr>
+      </w:pPr>
+      <w:r>
+        <w:t xml:space="preserve">Crear estilos diferentes para diversos dispositivos con media </w:t>
+      </w:r>
+      <w:proofErr w:type="spellStart"/>
+      <w:r>
+        <w:t>queries</w:t>
+      </w:r>
+      <w:proofErr w:type="spellEnd"/>
+      <w:r>
+        <w:t>;</w:t>
+      </w:r>
+    </w:p>
+    <w:p>
+      <w:pPr>
+        <w:pStyle w:val="Prrafodelista"/>
+        <w:numPr>
+          <w:ilvl w:val="0"/>
+          <w:numId w:val="9"/>
+        </w:numPr>
+      </w:pPr>
+      <w:r>
+        <w:t>Adaptar la estructura y el contenido para diseños/</w:t>
+      </w:r>
+      <w:proofErr w:type="spellStart"/>
+      <w:r>
+        <w:t>layouts</w:t>
+      </w:r>
+      <w:proofErr w:type="spellEnd"/>
+      <w:r>
+        <w:t xml:space="preserve"> diferentes;</w:t>
+      </w:r>
+    </w:p>
+    <w:p>
+      <w:pPr>
+        <w:pStyle w:val="Prrafodelista"/>
+        <w:numPr>
+          <w:ilvl w:val="0"/>
+          <w:numId w:val="9"/>
+        </w:numPr>
+      </w:pPr>
+      <w:proofErr w:type="spellStart"/>
+      <w:r>
+        <w:t>Progredir</w:t>
+      </w:r>
+      <w:proofErr w:type="spellEnd"/>
+      <w:r>
+        <w:t xml:space="preserve"> de un diseño </w:t>
+      </w:r>
+      <w:proofErr w:type="spellStart"/>
+      <w:r>
+        <w:t>mobile</w:t>
+      </w:r>
+      <w:proofErr w:type="spellEnd"/>
+      <w:r>
+        <w:t xml:space="preserve"> hasta un diseño para desktop.</w:t>
+      </w:r>
+    </w:p>
+    <w:p>
+      <w:pPr>
         <w:pStyle w:val="Ttulo2"/>
         <w:numPr>
           <w:ilvl w:val="0"/>
@@ -376,6 +441,26 @@
         <w:pStyle w:val="Prrafodelista"/>
         <w:numPr>
           <w:ilvl w:val="0"/>
+          <w:numId w:val="8"/>
+        </w:numPr>
+      </w:pPr>
+      <w:hyperlink r:id="rId6" w:history="1">
+        <w:r>
+          <w:rPr>
+            <w:rStyle w:val="Hipervnculo"/>
+          </w:rPr>
+          <w:t>https://www.figma.com/file/Cv9OIfwW20qbM2ywcSXOnK/Apeperia-Mobile-First-(inicial)?node-id=0%3A1</w:t>
+        </w:r>
+      </w:hyperlink>
+      <w:r>
+        <w:t xml:space="preserve"> </w:t>
+      </w:r>
+    </w:p>
+    <w:p>
+      <w:pPr>
+        <w:pStyle w:val="Prrafodelista"/>
+        <w:numPr>
+          <w:ilvl w:val="0"/>
           <w:numId w:val="4"/>
         </w:numPr>
       </w:pPr>
@@ -440,10 +525,7 @@
       </w:r>
       <w:proofErr w:type="spellEnd"/>
       <w:r>
-        <w:t xml:space="preserve">” </w:t>
-      </w:r>
-      <w:r>
-        <w:t xml:space="preserve">que significa “variable” y es una variable de la propiedad </w:t>
+        <w:t xml:space="preserve">” que significa “variable” y es una variable de la propiedad </w:t>
       </w:r>
       <w:proofErr w:type="spellStart"/>
       <w:r>
@@ -558,7 +640,7 @@
           <w:numId w:val="4"/>
         </w:numPr>
       </w:pPr>
-      <w:hyperlink r:id="rId6" w:history="1">
+      <w:hyperlink r:id="rId7" w:history="1">
         <w:r>
           <w:rPr>
             <w:rStyle w:val="Hipervnculo"/>
@@ -595,7 +677,7 @@
           <w:numId w:val="4"/>
         </w:numPr>
       </w:pPr>
-      <w:hyperlink r:id="rId7" w:history="1">
+      <w:hyperlink r:id="rId8" w:history="1">
         <w:r>
           <w:rPr>
             <w:rStyle w:val="Hipervnculo"/>
@@ -609,6 +691,26 @@
     </w:p>
     <w:p>
       <w:pPr>
+        <w:pStyle w:val="Prrafodelista"/>
+        <w:numPr>
+          <w:ilvl w:val="0"/>
+          <w:numId w:val="4"/>
+        </w:numPr>
+      </w:pPr>
+      <w:hyperlink r:id="rId9" w:history="1">
+        <w:r>
+          <w:rPr>
+            <w:rStyle w:val="Hipervnculo"/>
+          </w:rPr>
+          <w:t>https://css-tricks.com/snippets/css/media-queries-for-standard-devices/</w:t>
+        </w:r>
+      </w:hyperlink>
+      <w:r>
+        <w:t xml:space="preserve"> </w:t>
+      </w:r>
+    </w:p>
+    <w:p>
+      <w:pPr>
         <w:pStyle w:val="Ttulo2"/>
         <w:numPr>
           <w:ilvl w:val="0"/>
@@ -675,6 +777,7 @@
         </w:numPr>
       </w:pPr>
       <w:r>
+        <w:lastRenderedPageBreak/>
         <w:t>--variable: valor;</w:t>
       </w:r>
     </w:p>
@@ -979,7 +1082,6 @@
       </w:pPr>
       <w:proofErr w:type="spellStart"/>
       <w:r>
-        <w:lastRenderedPageBreak/>
         <w:t>background-repeat</w:t>
       </w:r>
       <w:proofErr w:type="spellEnd"/>
@@ -1079,9 +1181,286 @@
       </w:pPr>
       <w:proofErr w:type="spellStart"/>
       <w:r>
-        <w:t>controls</w:t>
-      </w:r>
-      <w:proofErr w:type="spellEnd"/>
+        <w:t>C</w:t>
+      </w:r>
+      <w:r>
+        <w:t>ontrols</w:t>
+      </w:r>
+      <w:proofErr w:type="spellEnd"/>
+    </w:p>
+    <w:p>
+      <w:pPr>
+        <w:pStyle w:val="Prrafodelista"/>
+        <w:numPr>
+          <w:ilvl w:val="0"/>
+          <w:numId w:val="4"/>
+        </w:numPr>
+      </w:pPr>
+      <w:proofErr w:type="spellStart"/>
+      <w:r>
+        <w:t>print</w:t>
+      </w:r>
+      <w:proofErr w:type="spellEnd"/>
+      <w:r>
+        <w:t xml:space="preserve"> and</w:t>
+      </w:r>
+    </w:p>
+    <w:p>
+      <w:pPr>
+        <w:pStyle w:val="Prrafodelista"/>
+        <w:numPr>
+          <w:ilvl w:val="0"/>
+          <w:numId w:val="4"/>
+        </w:numPr>
+      </w:pPr>
+      <w:proofErr w:type="spellStart"/>
+      <w:r>
+        <w:t>background-size</w:t>
+      </w:r>
+      <w:proofErr w:type="spellEnd"/>
+      <w:r>
+        <w:t xml:space="preserve">: </w:t>
+      </w:r>
+      <w:proofErr w:type="spellStart"/>
+      <w:r>
+        <w:t>cover</w:t>
+      </w:r>
+      <w:proofErr w:type="spellEnd"/>
+      <w:r>
+        <w:t>;</w:t>
+      </w:r>
+    </w:p>
+    <w:p>
+      <w:pPr>
+        <w:pStyle w:val="Prrafodelista"/>
+        <w:numPr>
+          <w:ilvl w:val="0"/>
+          <w:numId w:val="4"/>
+        </w:numPr>
+      </w:pPr>
+      <w:proofErr w:type="spellStart"/>
+      <w:r>
+        <w:t>flex-direction</w:t>
+      </w:r>
+      <w:proofErr w:type="spellEnd"/>
+      <w:r>
+        <w:t xml:space="preserve">: </w:t>
+      </w:r>
+      <w:proofErr w:type="spellStart"/>
+      <w:r>
+        <w:t>row</w:t>
+      </w:r>
+      <w:proofErr w:type="spellEnd"/>
+      <w:r>
+        <w:t>;</w:t>
+      </w:r>
+    </w:p>
+    <w:p>
+      <w:pPr>
+        <w:pStyle w:val="Prrafodelista"/>
+        <w:numPr>
+          <w:ilvl w:val="0"/>
+          <w:numId w:val="4"/>
+        </w:numPr>
+      </w:pPr>
+      <w:r>
+        <w:t xml:space="preserve">            </w:t>
+      </w:r>
+      <w:proofErr w:type="spellStart"/>
+      <w:r>
+        <w:t>justify-content</w:t>
+      </w:r>
+      <w:proofErr w:type="spellEnd"/>
+      <w:r>
+        <w:t xml:space="preserve">: </w:t>
+      </w:r>
+      <w:proofErr w:type="spellStart"/>
+      <w:r>
+        <w:t>space-between</w:t>
+      </w:r>
+      <w:proofErr w:type="spellEnd"/>
+      <w:r>
+        <w:t>;</w:t>
+      </w:r>
+    </w:p>
+    <w:p>
+      <w:pPr>
+        <w:pStyle w:val="Prrafodelista"/>
+        <w:numPr>
+          <w:ilvl w:val="0"/>
+          <w:numId w:val="4"/>
+        </w:numPr>
+      </w:pPr>
+      <w:r>
+        <w:t xml:space="preserve">            </w:t>
+      </w:r>
+      <w:proofErr w:type="spellStart"/>
+      <w:r>
+        <w:t>align-items</w:t>
+      </w:r>
+      <w:proofErr w:type="spellEnd"/>
+      <w:r>
+        <w:t xml:space="preserve">: </w:t>
+      </w:r>
+      <w:proofErr w:type="spellStart"/>
+      <w:r>
+        <w:t>flex-end</w:t>
+      </w:r>
+      <w:proofErr w:type="spellEnd"/>
+      <w:r>
+        <w:t>;</w:t>
+      </w:r>
+    </w:p>
+    <w:p>
+      <w:pPr>
+        <w:pStyle w:val="Prrafodelista"/>
+        <w:numPr>
+          <w:ilvl w:val="0"/>
+          <w:numId w:val="4"/>
+        </w:numPr>
+      </w:pPr>
+      <w:proofErr w:type="spellStart"/>
+      <w:r>
+        <w:t>justify-content</w:t>
+      </w:r>
+      <w:proofErr w:type="spellEnd"/>
+      <w:r>
+        <w:t xml:space="preserve">: </w:t>
+      </w:r>
+      <w:proofErr w:type="spellStart"/>
+      <w:r>
+        <w:t>space-between</w:t>
+      </w:r>
+      <w:proofErr w:type="spellEnd"/>
+      <w:r>
+        <w:t>;</w:t>
+      </w:r>
+    </w:p>
+    <w:p>
+      <w:pPr>
+        <w:pStyle w:val="Prrafodelista"/>
+        <w:numPr>
+          <w:ilvl w:val="0"/>
+          <w:numId w:val="4"/>
+        </w:numPr>
+      </w:pPr>
+      <w:r>
+        <w:t xml:space="preserve">        </w:t>
+      </w:r>
+      <w:proofErr w:type="spellStart"/>
+      <w:r>
+        <w:t>text-align</w:t>
+      </w:r>
+      <w:proofErr w:type="spellEnd"/>
+      <w:r>
+        <w:t>: left;</w:t>
+      </w:r>
+    </w:p>
+    <w:p>
+      <w:pPr>
+        <w:pStyle w:val="Prrafodelista"/>
+        <w:numPr>
+          <w:ilvl w:val="0"/>
+          <w:numId w:val="4"/>
+        </w:numPr>
+      </w:pPr>
+      <w:proofErr w:type="spellStart"/>
+      <w:r>
+        <w:t>align-self</w:t>
+      </w:r>
+      <w:proofErr w:type="spellEnd"/>
+      <w:r>
+        <w:t xml:space="preserve">: </w:t>
+      </w:r>
+      <w:proofErr w:type="spellStart"/>
+      <w:r>
+        <w:t>flex-end</w:t>
+      </w:r>
+      <w:proofErr w:type="spellEnd"/>
+      <w:r>
+        <w:t>;</w:t>
+      </w:r>
+    </w:p>
+    <w:p>
+      <w:pPr>
+        <w:pStyle w:val="Prrafodelista"/>
+        <w:numPr>
+          <w:ilvl w:val="0"/>
+          <w:numId w:val="4"/>
+        </w:numPr>
+      </w:pPr>
+      <w:proofErr w:type="spellStart"/>
+      <w:r>
+        <w:t>flex-direction</w:t>
+      </w:r>
+      <w:proofErr w:type="spellEnd"/>
+      <w:r>
+        <w:t xml:space="preserve">: </w:t>
+      </w:r>
+      <w:proofErr w:type="spellStart"/>
+      <w:r>
+        <w:t>row</w:t>
+      </w:r>
+      <w:proofErr w:type="spellEnd"/>
+      <w:r>
+        <w:t>;</w:t>
+      </w:r>
+    </w:p>
+    <w:p>
+      <w:pPr>
+        <w:pStyle w:val="Prrafodelista"/>
+        <w:numPr>
+          <w:ilvl w:val="0"/>
+          <w:numId w:val="4"/>
+        </w:numPr>
+      </w:pPr>
+      <w:r>
+        <w:t xml:space="preserve">        </w:t>
+      </w:r>
+      <w:proofErr w:type="spellStart"/>
+      <w:r>
+        <w:t>flex-wrap</w:t>
+      </w:r>
+      <w:proofErr w:type="spellEnd"/>
+      <w:r>
+        <w:t xml:space="preserve">: </w:t>
+      </w:r>
+      <w:proofErr w:type="spellStart"/>
+      <w:r>
+        <w:t>wrap</w:t>
+      </w:r>
+      <w:proofErr w:type="spellEnd"/>
+      <w:r>
+        <w:t>;</w:t>
+      </w:r>
+    </w:p>
+    <w:p>
+      <w:pPr>
+        <w:pStyle w:val="Prrafodelista"/>
+        <w:numPr>
+          <w:ilvl w:val="0"/>
+          <w:numId w:val="4"/>
+        </w:numPr>
+      </w:pPr>
+      <w:r>
+        <w:t xml:space="preserve">        </w:t>
+      </w:r>
+      <w:proofErr w:type="spellStart"/>
+      <w:r>
+        <w:t>justify-content</w:t>
+      </w:r>
+      <w:proofErr w:type="spellEnd"/>
+      <w:r>
+        <w:t xml:space="preserve">: </w:t>
+      </w:r>
+      <w:proofErr w:type="spellStart"/>
+      <w:r>
+        <w:t>space-between</w:t>
+      </w:r>
+      <w:proofErr w:type="spellEnd"/>
+      <w:r>
+        <w:t>;</w:t>
+      </w:r>
     </w:p>
     <w:p>
       <w:pPr>
@@ -1683,6 +2062,119 @@
     </w:lvl>
   </w:abstractNum>
   <w:abstractNum w:abstractNumId="5" w15:restartNumberingAfterBreak="0">
+    <w:nsid w:val="4D0E5477"/>
+    <w:multiLevelType w:val="hybridMultilevel"/>
+    <w:tmpl w:val="2B18A606"/>
+    <w:lvl w:ilvl="0" w:tplc="340A0001">
+      <w:start w:val="1"/>
+      <w:numFmt w:val="bullet"/>
+      <w:lvlText w:val=""/>
+      <w:lvlJc w:val="left"/>
+      <w:pPr>
+        <w:ind w:left="720" w:hanging="360"/>
+      </w:pPr>
+      <w:rPr>
+        <w:rFonts w:ascii="Symbol" w:hAnsi="Symbol" w:hint="default"/>
+      </w:rPr>
+    </w:lvl>
+    <w:lvl w:ilvl="1" w:tplc="340A0003" w:tentative="1">
+      <w:start w:val="1"/>
+      <w:numFmt w:val="bullet"/>
+      <w:lvlText w:val="o"/>
+      <w:lvlJc w:val="left"/>
+      <w:pPr>
+        <w:ind w:left="1440" w:hanging="360"/>
+      </w:pPr>
+      <w:rPr>
+        <w:rFonts w:ascii="Courier New" w:hAnsi="Courier New" w:cs="Courier New" w:hint="default"/>
+      </w:rPr>
+    </w:lvl>
+    <w:lvl w:ilvl="2" w:tplc="340A0005" w:tentative="1">
+      <w:start w:val="1"/>
+      <w:numFmt w:val="bullet"/>
+      <w:lvlText w:val=""/>
+      <w:lvlJc w:val="left"/>
+      <w:pPr>
+        <w:ind w:left="2160" w:hanging="360"/>
+      </w:pPr>
+      <w:rPr>
+        <w:rFonts w:ascii="Wingdings" w:hAnsi="Wingdings" w:hint="default"/>
+      </w:rPr>
+    </w:lvl>
+    <w:lvl w:ilvl="3" w:tplc="340A0001" w:tentative="1">
+      <w:start w:val="1"/>
+      <w:numFmt w:val="bullet"/>
+      <w:lvlText w:val=""/>
+      <w:lvlJc w:val="left"/>
+      <w:pPr>
+        <w:ind w:left="2880" w:hanging="360"/>
+      </w:pPr>
+      <w:rPr>
+        <w:rFonts w:ascii="Symbol" w:hAnsi="Symbol" w:hint="default"/>
+      </w:rPr>
+    </w:lvl>
+    <w:lvl w:ilvl="4" w:tplc="340A0003" w:tentative="1">
+      <w:start w:val="1"/>
+      <w:numFmt w:val="bullet"/>
+      <w:lvlText w:val="o"/>
+      <w:lvlJc w:val="left"/>
+      <w:pPr>
+        <w:ind w:left="3600" w:hanging="360"/>
+      </w:pPr>
+      <w:rPr>
+        <w:rFonts w:ascii="Courier New" w:hAnsi="Courier New" w:cs="Courier New" w:hint="default"/>
+      </w:rPr>
+    </w:lvl>
+    <w:lvl w:ilvl="5" w:tplc="340A0005" w:tentative="1">
+      <w:start w:val="1"/>
+      <w:numFmt w:val="bullet"/>
+      <w:lvlText w:val=""/>
+      <w:lvlJc w:val="left"/>
+      <w:pPr>
+        <w:ind w:left="4320" w:hanging="360"/>
+      </w:pPr>
+      <w:rPr>
+        <w:rFonts w:ascii="Wingdings" w:hAnsi="Wingdings" w:hint="default"/>
+      </w:rPr>
+    </w:lvl>
+    <w:lvl w:ilvl="6" w:tplc="340A0001" w:tentative="1">
+      <w:start w:val="1"/>
+      <w:numFmt w:val="bullet"/>
+      <w:lvlText w:val=""/>
+      <w:lvlJc w:val="left"/>
+      <w:pPr>
+        <w:ind w:left="5040" w:hanging="360"/>
+      </w:pPr>
+      <w:rPr>
+        <w:rFonts w:ascii="Symbol" w:hAnsi="Symbol" w:hint="default"/>
+      </w:rPr>
+    </w:lvl>
+    <w:lvl w:ilvl="7" w:tplc="340A0003" w:tentative="1">
+      <w:start w:val="1"/>
+      <w:numFmt w:val="bullet"/>
+      <w:lvlText w:val="o"/>
+      <w:lvlJc w:val="left"/>
+      <w:pPr>
+        <w:ind w:left="5760" w:hanging="360"/>
+      </w:pPr>
+      <w:rPr>
+        <w:rFonts w:ascii="Courier New" w:hAnsi="Courier New" w:cs="Courier New" w:hint="default"/>
+      </w:rPr>
+    </w:lvl>
+    <w:lvl w:ilvl="8" w:tplc="340A0005" w:tentative="1">
+      <w:start w:val="1"/>
+      <w:numFmt w:val="bullet"/>
+      <w:lvlText w:val=""/>
+      <w:lvlJc w:val="left"/>
+      <w:pPr>
+        <w:ind w:left="6480" w:hanging="360"/>
+      </w:pPr>
+      <w:rPr>
+        <w:rFonts w:ascii="Wingdings" w:hAnsi="Wingdings" w:hint="default"/>
+      </w:rPr>
+    </w:lvl>
+  </w:abstractNum>
+  <w:abstractNum w:abstractNumId="6" w15:restartNumberingAfterBreak="0">
     <w:nsid w:val="61584402"/>
     <w:multiLevelType w:val="hybridMultilevel"/>
     <w:tmpl w:val="81DC5DF8"/>
@@ -1795,7 +2287,120 @@
       </w:rPr>
     </w:lvl>
   </w:abstractNum>
-  <w:abstractNum w:abstractNumId="6" w15:restartNumberingAfterBreak="0">
+  <w:abstractNum w:abstractNumId="7" w15:restartNumberingAfterBreak="0">
+    <w:nsid w:val="70D566B2"/>
+    <w:multiLevelType w:val="hybridMultilevel"/>
+    <w:tmpl w:val="1576BC02"/>
+    <w:lvl w:ilvl="0" w:tplc="340A0001">
+      <w:start w:val="1"/>
+      <w:numFmt w:val="bullet"/>
+      <w:lvlText w:val=""/>
+      <w:lvlJc w:val="left"/>
+      <w:pPr>
+        <w:ind w:left="720" w:hanging="360"/>
+      </w:pPr>
+      <w:rPr>
+        <w:rFonts w:ascii="Symbol" w:hAnsi="Symbol" w:hint="default"/>
+      </w:rPr>
+    </w:lvl>
+    <w:lvl w:ilvl="1" w:tplc="340A0003" w:tentative="1">
+      <w:start w:val="1"/>
+      <w:numFmt w:val="bullet"/>
+      <w:lvlText w:val="o"/>
+      <w:lvlJc w:val="left"/>
+      <w:pPr>
+        <w:ind w:left="1440" w:hanging="360"/>
+      </w:pPr>
+      <w:rPr>
+        <w:rFonts w:ascii="Courier New" w:hAnsi="Courier New" w:cs="Courier New" w:hint="default"/>
+      </w:rPr>
+    </w:lvl>
+    <w:lvl w:ilvl="2" w:tplc="340A0005" w:tentative="1">
+      <w:start w:val="1"/>
+      <w:numFmt w:val="bullet"/>
+      <w:lvlText w:val=""/>
+      <w:lvlJc w:val="left"/>
+      <w:pPr>
+        <w:ind w:left="2160" w:hanging="360"/>
+      </w:pPr>
+      <w:rPr>
+        <w:rFonts w:ascii="Wingdings" w:hAnsi="Wingdings" w:hint="default"/>
+      </w:rPr>
+    </w:lvl>
+    <w:lvl w:ilvl="3" w:tplc="340A0001" w:tentative="1">
+      <w:start w:val="1"/>
+      <w:numFmt w:val="bullet"/>
+      <w:lvlText w:val=""/>
+      <w:lvlJc w:val="left"/>
+      <w:pPr>
+        <w:ind w:left="2880" w:hanging="360"/>
+      </w:pPr>
+      <w:rPr>
+        <w:rFonts w:ascii="Symbol" w:hAnsi="Symbol" w:hint="default"/>
+      </w:rPr>
+    </w:lvl>
+    <w:lvl w:ilvl="4" w:tplc="340A0003" w:tentative="1">
+      <w:start w:val="1"/>
+      <w:numFmt w:val="bullet"/>
+      <w:lvlText w:val="o"/>
+      <w:lvlJc w:val="left"/>
+      <w:pPr>
+        <w:ind w:left="3600" w:hanging="360"/>
+      </w:pPr>
+      <w:rPr>
+        <w:rFonts w:ascii="Courier New" w:hAnsi="Courier New" w:cs="Courier New" w:hint="default"/>
+      </w:rPr>
+    </w:lvl>
+    <w:lvl w:ilvl="5" w:tplc="340A0005" w:tentative="1">
+      <w:start w:val="1"/>
+      <w:numFmt w:val="bullet"/>
+      <w:lvlText w:val=""/>
+      <w:lvlJc w:val="left"/>
+      <w:pPr>
+        <w:ind w:left="4320" w:hanging="360"/>
+      </w:pPr>
+      <w:rPr>
+        <w:rFonts w:ascii="Wingdings" w:hAnsi="Wingdings" w:hint="default"/>
+      </w:rPr>
+    </w:lvl>
+    <w:lvl w:ilvl="6" w:tplc="340A0001" w:tentative="1">
+      <w:start w:val="1"/>
+      <w:numFmt w:val="bullet"/>
+      <w:lvlText w:val=""/>
+      <w:lvlJc w:val="left"/>
+      <w:pPr>
+        <w:ind w:left="5040" w:hanging="360"/>
+      </w:pPr>
+      <w:rPr>
+        <w:rFonts w:ascii="Symbol" w:hAnsi="Symbol" w:hint="default"/>
+      </w:rPr>
+    </w:lvl>
+    <w:lvl w:ilvl="7" w:tplc="340A0003" w:tentative="1">
+      <w:start w:val="1"/>
+      <w:numFmt w:val="bullet"/>
+      <w:lvlText w:val="o"/>
+      <w:lvlJc w:val="left"/>
+      <w:pPr>
+        <w:ind w:left="5760" w:hanging="360"/>
+      </w:pPr>
+      <w:rPr>
+        <w:rFonts w:ascii="Courier New" w:hAnsi="Courier New" w:cs="Courier New" w:hint="default"/>
+      </w:rPr>
+    </w:lvl>
+    <w:lvl w:ilvl="8" w:tplc="340A0005" w:tentative="1">
+      <w:start w:val="1"/>
+      <w:numFmt w:val="bullet"/>
+      <w:lvlText w:val=""/>
+      <w:lvlJc w:val="left"/>
+      <w:pPr>
+        <w:ind w:left="6480" w:hanging="360"/>
+      </w:pPr>
+      <w:rPr>
+        <w:rFonts w:ascii="Wingdings" w:hAnsi="Wingdings" w:hint="default"/>
+      </w:rPr>
+    </w:lvl>
+  </w:abstractNum>
+  <w:abstractNum w:abstractNumId="8" w15:restartNumberingAfterBreak="0">
     <w:nsid w:val="75197EA0"/>
     <w:multiLevelType w:val="hybridMultilevel"/>
     <w:tmpl w:val="10420BF0"/>
@@ -1915,10 +2520,10 @@
     <w:abstractNumId w:val="3"/>
   </w:num>
   <w:num w:numId="3" w16cid:durableId="195579964">
-    <w:abstractNumId w:val="5"/>
+    <w:abstractNumId w:val="6"/>
   </w:num>
   <w:num w:numId="4" w16cid:durableId="734359785">
-    <w:abstractNumId w:val="6"/>
+    <w:abstractNumId w:val="8"/>
   </w:num>
   <w:num w:numId="5" w16cid:durableId="1124226333">
     <w:abstractNumId w:val="0"/>
@@ -1928,6 +2533,12 @@
   </w:num>
   <w:num w:numId="7" w16cid:durableId="481120930">
     <w:abstractNumId w:val="4"/>
+  </w:num>
+  <w:num w:numId="8" w16cid:durableId="479004066">
+    <w:abstractNumId w:val="5"/>
+  </w:num>
+  <w:num w:numId="9" w16cid:durableId="1537161462">
+    <w:abstractNumId w:val="7"/>
   </w:num>
 </w:numbering>
 </file>

</xml_diff>